<commit_message>
cleaning changes to nan problem, reduced delCLtarget, changed alpha1 for CL trim, increased tolerance for flap hinge locatio, oupupt of flap deflection when reading in.
</commit_message>
<xml_diff>
--- a/FW20 Manual/FreeWake20 Man.docx
+++ b/FW20 Manual/FreeWake20 Man.docx
@@ -8,7 +8,6 @@
           <w:rFonts w:hint="eastAsia"/>
         </w:rPr>
       </w:pPr>
-      <w:bookmarkStart w:id="0" w:name="_GoBack"/>
     </w:p>
     <w:p>
       <w:pPr>
@@ -17,11 +16,11 @@
           <w:rFonts w:hint="eastAsia"/>
         </w:rPr>
       </w:pPr>
-      <w:bookmarkStart w:id="1" w:name="_Toc62142690"/>
+      <w:bookmarkStart w:id="0" w:name="_Toc67321799"/>
       <w:r>
         <w:t>A Quick Guide to FreeWake20</w:t>
       </w:r>
-      <w:bookmarkEnd w:id="1"/>
+      <w:bookmarkEnd w:id="0"/>
     </w:p>
     <w:p>
       <w:pPr>
@@ -198,6 +197,26 @@
           <w:color w:val="000000"/>
         </w:rPr>
         <w:t xml:space="preserve">model turning flight. </w:t>
+      </w:r>
+    </w:p>
+    <w:p>
+      <w:pPr>
+        <w:pStyle w:val="BodyText"/>
+        <w:numPr>
+          <w:ilvl w:val="0"/>
+          <w:numId w:val="2"/>
+        </w:numPr>
+        <w:rPr>
+          <w:rFonts w:ascii="TimesNewRomanPSMT" w:hAnsi="TimesNewRomanPSMT" w:hint="eastAsia"/>
+          <w:color w:val="000000"/>
+        </w:rPr>
+      </w:pPr>
+      <w:r>
+        <w:rPr>
+          <w:rFonts w:ascii="TimesNewRomanPSMT" w:hAnsi="TimesNewRomanPSMT"/>
+          <w:color w:val="000000"/>
+        </w:rPr>
+        <w:t>The flightpath can be in the horizontal plane or descending along alpha</w:t>
       </w:r>
     </w:p>
     <w:p>
@@ -334,7 +353,7 @@
             </w:rPr>
             <w:fldChar w:fldCharType="separate"/>
           </w:r>
-          <w:hyperlink w:anchor="_Toc62142690" w:history="1">
+          <w:hyperlink w:anchor="_Toc67321799" w:history="1">
             <w:r>
               <w:rPr>
                 <w:rStyle w:val="Hyperlink"/>
@@ -361,7 +380,7 @@
                 <w:noProof/>
                 <w:webHidden/>
               </w:rPr>
-              <w:instrText xml:space="preserve"> PAGEREF _Toc62142690 \h </w:instrText>
+              <w:instrText xml:space="preserve"> PAGEREF _Toc67321799 \h </w:instrText>
             </w:r>
             <w:r>
               <w:rPr>
@@ -410,7 +429,7 @@
               <w:lang w:eastAsia="en-US" w:bidi="ar-SA"/>
             </w:rPr>
           </w:pPr>
-          <w:hyperlink w:anchor="_Toc62142691" w:history="1">
+          <w:hyperlink w:anchor="_Toc67321800" w:history="1">
             <w:r>
               <w:rPr>
                 <w:rStyle w:val="Hyperlink"/>
@@ -437,7 +456,7 @@
                 <w:noProof/>
                 <w:webHidden/>
               </w:rPr>
-              <w:instrText xml:space="preserve"> PAGEREF _Toc62142691 \h </w:instrText>
+              <w:instrText xml:space="preserve"> PAGEREF _Toc67321800 \h </w:instrText>
             </w:r>
             <w:r>
               <w:rPr>
@@ -486,7 +505,7 @@
               <w:lang w:eastAsia="en-US" w:bidi="ar-SA"/>
             </w:rPr>
           </w:pPr>
-          <w:hyperlink w:anchor="_Toc62142692" w:history="1">
+          <w:hyperlink w:anchor="_Toc67321801" w:history="1">
             <w:r>
               <w:rPr>
                 <w:rStyle w:val="Hyperlink"/>
@@ -513,7 +532,7 @@
                 <w:noProof/>
                 <w:webHidden/>
               </w:rPr>
-              <w:instrText xml:space="preserve"> PAGEREF _Toc62142692 \h </w:instrText>
+              <w:instrText xml:space="preserve"> PAGEREF _Toc67321801 \h </w:instrText>
             </w:r>
             <w:r>
               <w:rPr>
@@ -562,7 +581,7 @@
               <w:lang w:eastAsia="en-US" w:bidi="ar-SA"/>
             </w:rPr>
           </w:pPr>
-          <w:hyperlink w:anchor="_Toc62142693" w:history="1">
+          <w:hyperlink w:anchor="_Toc67321802" w:history="1">
             <w:r>
               <w:rPr>
                 <w:rStyle w:val="Hyperlink"/>
@@ -589,7 +608,7 @@
                 <w:noProof/>
                 <w:webHidden/>
               </w:rPr>
-              <w:instrText xml:space="preserve"> PAGEREF _Toc62142693 \h </w:instrText>
+              <w:instrText xml:space="preserve"> PAGEREF _Toc67321802 \h </w:instrText>
             </w:r>
             <w:r>
               <w:rPr>
@@ -636,7 +655,7 @@
               <w:lang w:eastAsia="en-US" w:bidi="ar-SA"/>
             </w:rPr>
           </w:pPr>
-          <w:hyperlink w:anchor="_Toc62142694" w:history="1">
+          <w:hyperlink w:anchor="_Toc67321803" w:history="1">
             <w:r>
               <w:rPr>
                 <w:rStyle w:val="Hyperlink"/>
@@ -663,7 +682,7 @@
                 <w:noProof/>
                 <w:webHidden/>
               </w:rPr>
-              <w:instrText xml:space="preserve"> PAGEREF _Toc62142694 \h </w:instrText>
+              <w:instrText xml:space="preserve"> PAGEREF _Toc67321803 \h </w:instrText>
             </w:r>
             <w:r>
               <w:rPr>
@@ -710,7 +729,7 @@
               <w:lang w:eastAsia="en-US" w:bidi="ar-SA"/>
             </w:rPr>
           </w:pPr>
-          <w:hyperlink w:anchor="_Toc62142695" w:history="1">
+          <w:hyperlink w:anchor="_Toc67321804" w:history="1">
             <w:r>
               <w:rPr>
                 <w:rStyle w:val="Hyperlink"/>
@@ -737,7 +756,7 @@
                 <w:noProof/>
                 <w:webHidden/>
               </w:rPr>
-              <w:instrText xml:space="preserve"> PAGEREF _Toc62142695 \h </w:instrText>
+              <w:instrText xml:space="preserve"> PAGEREF _Toc67321804 \h </w:instrText>
             </w:r>
             <w:r>
               <w:rPr>
@@ -784,7 +803,7 @@
               <w:lang w:eastAsia="en-US" w:bidi="ar-SA"/>
             </w:rPr>
           </w:pPr>
-          <w:hyperlink w:anchor="_Toc62142696" w:history="1">
+          <w:hyperlink w:anchor="_Toc67321805" w:history="1">
             <w:r>
               <w:rPr>
                 <w:rStyle w:val="Hyperlink"/>
@@ -811,7 +830,7 @@
                 <w:noProof/>
                 <w:webHidden/>
               </w:rPr>
-              <w:instrText xml:space="preserve"> PAGEREF _Toc62142696 \h </w:instrText>
+              <w:instrText xml:space="preserve"> PAGEREF _Toc67321805 \h </w:instrText>
             </w:r>
             <w:r>
               <w:rPr>
@@ -858,7 +877,7 @@
               <w:lang w:eastAsia="en-US" w:bidi="ar-SA"/>
             </w:rPr>
           </w:pPr>
-          <w:hyperlink w:anchor="_Toc62142697" w:history="1">
+          <w:hyperlink w:anchor="_Toc67321806" w:history="1">
             <w:r>
               <w:rPr>
                 <w:rStyle w:val="Hyperlink"/>
@@ -885,7 +904,7 @@
                 <w:noProof/>
                 <w:webHidden/>
               </w:rPr>
-              <w:instrText xml:space="preserve"> PAGEREF _Toc62142697 \h </w:instrText>
+              <w:instrText xml:space="preserve"> PAGEREF _Toc67321806 \h </w:instrText>
             </w:r>
             <w:r>
               <w:rPr>
@@ -934,7 +953,7 @@
               <w:lang w:eastAsia="en-US" w:bidi="ar-SA"/>
             </w:rPr>
           </w:pPr>
-          <w:hyperlink w:anchor="_Toc62142698" w:history="1">
+          <w:hyperlink w:anchor="_Toc67321807" w:history="1">
             <w:r>
               <w:rPr>
                 <w:rStyle w:val="Hyperlink"/>
@@ -961,7 +980,7 @@
                 <w:noProof/>
                 <w:webHidden/>
               </w:rPr>
-              <w:instrText xml:space="preserve"> PAGEREF _Toc62142698 \h </w:instrText>
+              <w:instrText xml:space="preserve"> PAGEREF _Toc67321807 \h </w:instrText>
             </w:r>
             <w:r>
               <w:rPr>
@@ -1024,12 +1043,11 @@
           <w:rFonts w:hint="eastAsia"/>
         </w:rPr>
       </w:pPr>
-      <w:bookmarkStart w:id="2" w:name="_Toc62142691"/>
-      <w:r>
-        <w:lastRenderedPageBreak/>
+      <w:bookmarkStart w:id="1" w:name="_Toc67321800"/>
+      <w:r>
         <w:t>How to compile</w:t>
       </w:r>
-      <w:bookmarkEnd w:id="2"/>
+      <w:bookmarkEnd w:id="1"/>
       <w:r>
         <w:t xml:space="preserve"> </w:t>
       </w:r>
@@ -1097,11 +1115,11 @@
           <w:rFonts w:hint="eastAsia"/>
         </w:rPr>
       </w:pPr>
-      <w:bookmarkStart w:id="3" w:name="_Toc62142692"/>
+      <w:bookmarkStart w:id="2" w:name="_Toc67321801"/>
       <w:r>
         <w:t>Directory Structure</w:t>
       </w:r>
-      <w:bookmarkEnd w:id="3"/>
+      <w:bookmarkEnd w:id="2"/>
     </w:p>
     <w:p>
       <w:pPr>
@@ -1193,77 +1211,77 @@
           <w:rFonts w:hint="eastAsia"/>
         </w:rPr>
       </w:pPr>
-      <w:bookmarkStart w:id="4" w:name="_Toc62142693"/>
+      <w:bookmarkStart w:id="3" w:name="_Toc67321802"/>
       <w:r>
         <w:t>Input</w:t>
       </w:r>
       <w:r>
         <w:t>s</w:t>
       </w:r>
+      <w:bookmarkEnd w:id="3"/>
+    </w:p>
+    <w:p>
+      <w:pPr>
+        <w:pStyle w:val="BodyText"/>
+        <w:rPr>
+          <w:rFonts w:hint="eastAsia"/>
+        </w:rPr>
+      </w:pPr>
+      <w:r>
+        <w:t xml:space="preserve">The default input file is a text file named “input.txt” that is located in the same directory as the executable. The output is written to /output. </w:t>
+      </w:r>
+    </w:p>
+    <w:p>
+      <w:pPr>
+        <w:pStyle w:val="BodyText"/>
+        <w:rPr>
+          <w:rFonts w:hint="eastAsia"/>
+        </w:rPr>
+      </w:pPr>
+      <w:r>
+        <w:lastRenderedPageBreak/>
+        <w:t xml:space="preserve">A non-default input file is used, e.g. WingC.txt, by calling the program with the executable followed by the root of the non-default input file, </w:t>
+      </w:r>
+      <w:proofErr w:type="gramStart"/>
+      <w:r>
+        <w:t xml:space="preserve">e.g. </w:t>
+      </w:r>
+      <w:r>
+        <w:t>.</w:t>
+      </w:r>
+      <w:proofErr w:type="gramEnd"/>
+      <w:r>
+        <w:t>/</w:t>
+      </w:r>
+      <w:proofErr w:type="spellStart"/>
+      <w:r>
+        <w:t>fw</w:t>
+      </w:r>
+      <w:proofErr w:type="spellEnd"/>
+      <w:r>
+        <w:t xml:space="preserve"> </w:t>
+      </w:r>
+      <w:proofErr w:type="spellStart"/>
+      <w:r>
+        <w:t>WingC</w:t>
+      </w:r>
+      <w:proofErr w:type="spellEnd"/>
+      <w:r>
+        <w:t xml:space="preserve">. The program will create the output subdirectory that has the root of the non-default input file name, e.g. /output/Wing/. </w:t>
+      </w:r>
+    </w:p>
+    <w:p>
+      <w:pPr>
+        <w:pStyle w:val="Heading3"/>
+        <w:rPr>
+          <w:rFonts w:hint="eastAsia"/>
+        </w:rPr>
+      </w:pPr>
+      <w:bookmarkStart w:id="4" w:name="_Toc67321803"/>
+      <w:r>
+        <w:t>Input Files</w:t>
+      </w:r>
       <w:bookmarkEnd w:id="4"/>
-    </w:p>
-    <w:p>
-      <w:pPr>
-        <w:pStyle w:val="BodyText"/>
-        <w:rPr>
-          <w:rFonts w:hint="eastAsia"/>
-        </w:rPr>
-      </w:pPr>
-      <w:r>
-        <w:t xml:space="preserve">The default input file is a text file named “input.txt” that is located in the same directory as the executable. The output is written to /output. </w:t>
-      </w:r>
-    </w:p>
-    <w:p>
-      <w:pPr>
-        <w:pStyle w:val="BodyText"/>
-        <w:rPr>
-          <w:rFonts w:hint="eastAsia"/>
-        </w:rPr>
-      </w:pPr>
-      <w:r>
-        <w:t xml:space="preserve">A non-default input file is used, e.g. WingC.txt, by calling the program with the executable followed by the root of the non-default input file, </w:t>
-      </w:r>
-      <w:proofErr w:type="gramStart"/>
-      <w:r>
-        <w:t xml:space="preserve">e.g. </w:t>
-      </w:r>
-      <w:r>
-        <w:t>.</w:t>
-      </w:r>
-      <w:proofErr w:type="gramEnd"/>
-      <w:r>
-        <w:t>/</w:t>
-      </w:r>
-      <w:proofErr w:type="spellStart"/>
-      <w:r>
-        <w:t>fw</w:t>
-      </w:r>
-      <w:proofErr w:type="spellEnd"/>
-      <w:r>
-        <w:t xml:space="preserve"> </w:t>
-      </w:r>
-      <w:proofErr w:type="spellStart"/>
-      <w:r>
-        <w:t>WingC</w:t>
-      </w:r>
-      <w:proofErr w:type="spellEnd"/>
-      <w:r>
-        <w:t xml:space="preserve">. The program will create the output subdirectory that has the root of the non-default input file name, e.g. /output/Wing/. </w:t>
-      </w:r>
-    </w:p>
-    <w:p>
-      <w:pPr>
-        <w:pStyle w:val="Heading3"/>
-        <w:rPr>
-          <w:rFonts w:hint="eastAsia"/>
-        </w:rPr>
-      </w:pPr>
-      <w:bookmarkStart w:id="5" w:name="_Toc62142694"/>
-      <w:r>
-        <w:lastRenderedPageBreak/>
-        <w:t>Input Files</w:t>
-      </w:r>
-      <w:bookmarkEnd w:id="5"/>
     </w:p>
     <w:p>
       <w:pPr>
@@ -1378,6 +1396,9 @@
       </w:r>
       <w:r>
         <w:t>). The files are in the subdirectory airfoils/. The files are named airfoil#.dat, with # being consecutive numbers starting at 1. Airfoil files are only needed if viscous = 1 in input file.</w:t>
+      </w:r>
+      <w:r>
+        <w:t xml:space="preserve"> Note, the viscous model might be out of order (Jan. 2021)</w:t>
       </w:r>
     </w:p>
     <w:p>
@@ -1419,7 +1440,7 @@
           <w:rFonts w:hint="eastAsia"/>
         </w:rPr>
       </w:pPr>
-      <w:bookmarkStart w:id="6" w:name="_Toc62142695"/>
+      <w:bookmarkStart w:id="5" w:name="_Toc67321804"/>
       <w:r>
         <w:lastRenderedPageBreak/>
         <w:t xml:space="preserve">Geometry and Configuration </w:t>
@@ -1433,7 +1454,7 @@
       <w:r>
         <w:t>ile</w:t>
       </w:r>
-      <w:bookmarkEnd w:id="6"/>
+      <w:bookmarkEnd w:id="5"/>
       <w:r>
         <w:t xml:space="preserve"> </w:t>
       </w:r>
@@ -1589,7 +1610,13 @@
         <w:t>s</w:t>
       </w:r>
       <w:r>
-        <w:t xml:space="preserve"> are defined for the left and right panel edges (looking in direction of flight) as is the chord and the incidence angle (positive epsilon = pitch up) of the respective edges.  Thus, twist can be introduced by have different epsilons on either side edge of that particular panel</w:t>
+        <w:t xml:space="preserve"> are defined for the left and right panel edges (looking in direction of flight) as is the chord and the incidence angle (positive epsilon = pitch up) of the respective edges.  Thus, twist can be introduced </w:t>
+      </w:r>
+      <w:r>
+        <w:t>having</w:t>
+      </w:r>
+      <w:r>
+        <w:t xml:space="preserve"> different epsilons on either side edge of that particular panel</w:t>
       </w:r>
       <w:r>
         <w:t xml:space="preserve"> or by using different camber lines at left and right edge</w:t>
@@ -1598,13 +1625,25 @@
         <w:t xml:space="preserve">.  </w:t>
       </w:r>
       <w:r>
-        <w:t>U</w:t>
-      </w:r>
-      <w:r>
-        <w:t>nless camber=1, the wing is modeled using a flat-plate approach.  Therefore, epsilon should align the panel with the zero-lift line of the particular wing section.</w:t>
-      </w:r>
-      <w:r>
-        <w:t xml:space="preserve"> Twist </w:t>
+        <w:t>When</w:t>
+      </w:r>
+      <w:r>
+        <w:t xml:space="preserve"> camber=1, the wing is modeled </w:t>
+      </w:r>
+      <w:r>
+        <w:t>as</w:t>
+      </w:r>
+      <w:r>
+        <w:t xml:space="preserve"> a flat-plate </w:t>
+      </w:r>
+      <w:r>
+        <w:t>and twist is only possible through defining changing incidence angles (epsilon)</w:t>
+      </w:r>
+      <w:r>
+        <w:t>.  Therefore, epsilon should align the panel with the zero-lift line of the particular wing section.</w:t>
+      </w:r>
+      <w:r>
+        <w:t xml:space="preserve"> </w:t>
       </w:r>
     </w:p>
     <w:p>
@@ -1867,6 +1906,28 @@
         </w:rPr>
         <w:t>=1 to estimate profile drag, airfoil files have to exist</w:t>
       </w:r>
+      <w:r>
+        <w:rPr>
+          <w:rFonts w:ascii="Times New Roman" w:eastAsia="Times New Roman" w:hAnsi="Times New Roman" w:cs="Times New Roman"/>
+          <w:color w:val="ED4C05"/>
+          <w:kern w:val="0"/>
+          <w:sz w:val="20"/>
+          <w:szCs w:val="20"/>
+          <w:lang w:eastAsia="en-US" w:bidi="ar-SA"/>
+        </w:rPr>
+        <w:t xml:space="preserve"> </w:t>
+      </w:r>
+      <w:r>
+        <w:rPr>
+          <w:rFonts w:ascii="Times New Roman" w:eastAsia="Times New Roman" w:hAnsi="Times New Roman" w:cs="Times New Roman"/>
+          <w:color w:val="70AD47" w:themeColor="accent6"/>
+          <w:kern w:val="0"/>
+          <w:sz w:val="20"/>
+          <w:szCs w:val="20"/>
+          <w:lang w:eastAsia="en-US" w:bidi="ar-SA"/>
+        </w:rPr>
+        <w:t>(may not work)</w:t>
+      </w:r>
     </w:p>
     <w:p>
       <w:pPr>
@@ -1951,6 +2012,28 @@
         </w:rPr>
         <w:t>=1 only right wing is modeled</w:t>
       </w:r>
+      <w:r>
+        <w:rPr>
+          <w:rFonts w:ascii="Times New Roman" w:eastAsia="Times New Roman" w:hAnsi="Times New Roman" w:cs="Times New Roman"/>
+          <w:color w:val="ED4C05"/>
+          <w:kern w:val="0"/>
+          <w:sz w:val="20"/>
+          <w:szCs w:val="20"/>
+          <w:lang w:eastAsia="en-US" w:bidi="ar-SA"/>
+        </w:rPr>
+        <w:t xml:space="preserve"> </w:t>
+      </w:r>
+      <w:r>
+        <w:rPr>
+          <w:rFonts w:ascii="Times New Roman" w:eastAsia="Times New Roman" w:hAnsi="Times New Roman" w:cs="Times New Roman"/>
+          <w:color w:val="70AD47" w:themeColor="accent6"/>
+          <w:kern w:val="0"/>
+          <w:sz w:val="20"/>
+          <w:szCs w:val="20"/>
+          <w:lang w:eastAsia="en-US" w:bidi="ar-SA"/>
+        </w:rPr>
+        <w:t>(may not work)</w:t>
+      </w:r>
     </w:p>
     <w:p>
       <w:pPr>
@@ -2118,9 +2201,8 @@
           <w:szCs w:val="20"/>
           <w:lang w:eastAsia="en-US" w:bidi="ar-SA"/>
         </w:rPr>
-        <w:t>CL = 2W cos(phi)</w:t>
-      </w:r>
-      <w:proofErr w:type="gramStart"/>
+        <w:t>CL = 2W /{</w:t>
+      </w:r>
       <w:r>
         <w:rPr>
           <w:rFonts w:ascii="Times New Roman" w:eastAsia="Times New Roman" w:hAnsi="Times New Roman" w:cs="Times New Roman"/>
@@ -2130,9 +2212,8 @@
           <w:szCs w:val="20"/>
           <w:lang w:eastAsia="en-US" w:bidi="ar-SA"/>
         </w:rPr>
-        <w:t>/{</w:t>
-      </w:r>
-      <w:proofErr w:type="gramEnd"/>
+        <w:t xml:space="preserve"> </w:t>
+      </w:r>
       <w:r>
         <w:rPr>
           <w:rFonts w:ascii="Times New Roman" w:eastAsia="Times New Roman" w:hAnsi="Times New Roman" w:cs="Times New Roman"/>
@@ -2142,7 +2223,75 @@
           <w:szCs w:val="20"/>
           <w:lang w:eastAsia="en-US" w:bidi="ar-SA"/>
         </w:rPr>
-        <w:t>density Uinf^2 S}</w:t>
+        <w:t>cos(phi)</w:t>
+      </w:r>
+      <w:r>
+        <w:rPr>
+          <w:rFonts w:ascii="Times New Roman" w:eastAsia="Times New Roman" w:hAnsi="Times New Roman" w:cs="Times New Roman"/>
+          <w:color w:val="ED4C05"/>
+          <w:kern w:val="0"/>
+          <w:sz w:val="20"/>
+          <w:szCs w:val="20"/>
+          <w:lang w:eastAsia="en-US" w:bidi="ar-SA"/>
+        </w:rPr>
+        <w:t>*</w:t>
+      </w:r>
+      <w:r>
+        <w:rPr>
+          <w:rFonts w:ascii="Times New Roman" w:eastAsia="Times New Roman" w:hAnsi="Times New Roman" w:cs="Times New Roman"/>
+          <w:color w:val="ED4C05"/>
+          <w:kern w:val="0"/>
+          <w:sz w:val="20"/>
+          <w:szCs w:val="20"/>
+          <w:lang w:eastAsia="en-US" w:bidi="ar-SA"/>
+        </w:rPr>
+        <w:t>density</w:t>
+      </w:r>
+      <w:r>
+        <w:rPr>
+          <w:rFonts w:ascii="Times New Roman" w:eastAsia="Times New Roman" w:hAnsi="Times New Roman" w:cs="Times New Roman"/>
+          <w:color w:val="ED4C05"/>
+          <w:kern w:val="0"/>
+          <w:sz w:val="20"/>
+          <w:szCs w:val="20"/>
+          <w:lang w:eastAsia="en-US" w:bidi="ar-SA"/>
+        </w:rPr>
+        <w:t>*</w:t>
+      </w:r>
+      <w:r>
+        <w:rPr>
+          <w:rFonts w:ascii="Times New Roman" w:eastAsia="Times New Roman" w:hAnsi="Times New Roman" w:cs="Times New Roman"/>
+          <w:color w:val="ED4C05"/>
+          <w:kern w:val="0"/>
+          <w:sz w:val="20"/>
+          <w:szCs w:val="20"/>
+          <w:lang w:eastAsia="en-US" w:bidi="ar-SA"/>
+        </w:rPr>
+        <w:t>Uinf^2</w:t>
+      </w:r>
+      <w:r>
+        <w:rPr>
+          <w:rFonts w:ascii="Times New Roman" w:eastAsia="Times New Roman" w:hAnsi="Times New Roman" w:cs="Times New Roman"/>
+          <w:color w:val="ED4C05"/>
+          <w:kern w:val="0"/>
+          <w:sz w:val="20"/>
+          <w:szCs w:val="20"/>
+          <w:lang w:eastAsia="en-US" w:bidi="ar-SA"/>
+        </w:rPr>
+        <w:t>*</w:t>
+      </w:r>
+      <w:bookmarkStart w:id="6" w:name="_GoBack"/>
+      <w:bookmarkEnd w:id="6"/>
+      <w:r>
+        <w:rPr>
+          <w:rFonts w:ascii="Times New Roman" w:eastAsia="Times New Roman" w:hAnsi="Times New Roman" w:cs="Times New Roman"/>
+          <w:color w:val="ED4C05"/>
+          <w:kern w:val="0"/>
+          <w:sz w:val="20"/>
+          <w:szCs w:val="20"/>
+          <w:lang w:eastAsia="en-US" w:bidi="ar-SA"/>
+        </w:rPr>
+        <w:t>S}</w:t>
       </w:r>
     </w:p>
     <w:p>
@@ -2398,7 +2547,7 @@
           <w:szCs w:val="20"/>
           <w:lang w:eastAsia="en-US" w:bidi="ar-SA"/>
         </w:rPr>
-        <w:t xml:space="preserve">Freestream velocity (leave value 1): </w:t>
+        <w:t xml:space="preserve">Freestream velocity: </w:t>
       </w:r>
       <w:proofErr w:type="spellStart"/>
       <w:r>
@@ -2473,7 +2622,493 @@
           <w:szCs w:val="20"/>
           <w:lang w:eastAsia="en-US" w:bidi="ar-SA"/>
         </w:rPr>
-        <w:t xml:space="preserve"> if </w:t>
+        <w:t xml:space="preserve"> </w:t>
+      </w:r>
+      <w:r>
+        <w:rPr>
+          <w:rFonts w:ascii="Times New Roman" w:eastAsia="Times New Roman" w:hAnsi="Times New Roman" w:cs="Times New Roman"/>
+          <w:color w:val="ED4C05"/>
+          <w:kern w:val="0"/>
+          <w:sz w:val="20"/>
+          <w:szCs w:val="20"/>
+          <w:lang w:eastAsia="en-US" w:bidi="ar-SA"/>
+        </w:rPr>
+        <w:t xml:space="preserve">ignored </w:t>
+      </w:r>
+      <w:r>
+        <w:rPr>
+          <w:rFonts w:ascii="Times New Roman" w:eastAsia="Times New Roman" w:hAnsi="Times New Roman" w:cs="Times New Roman"/>
+          <w:color w:val="ED4C05"/>
+          <w:kern w:val="0"/>
+          <w:sz w:val="20"/>
+          <w:szCs w:val="20"/>
+          <w:lang w:eastAsia="en-US" w:bidi="ar-SA"/>
+        </w:rPr>
+        <w:t xml:space="preserve">if </w:t>
+      </w:r>
+      <w:proofErr w:type="spellStart"/>
+      <w:r>
+        <w:rPr>
+          <w:rFonts w:ascii="Times New Roman" w:eastAsia="Times New Roman" w:hAnsi="Times New Roman" w:cs="Times New Roman"/>
+          <w:color w:val="ED4C05"/>
+          <w:kern w:val="0"/>
+          <w:sz w:val="20"/>
+          <w:szCs w:val="20"/>
+          <w:lang w:eastAsia="en-US" w:bidi="ar-SA"/>
+        </w:rPr>
+        <w:t>trimCL</w:t>
+      </w:r>
+      <w:proofErr w:type="spellEnd"/>
+      <w:r>
+        <w:rPr>
+          <w:rFonts w:ascii="Times New Roman" w:eastAsia="Times New Roman" w:hAnsi="Times New Roman" w:cs="Times New Roman"/>
+          <w:color w:val="ED4C05"/>
+          <w:kern w:val="0"/>
+          <w:sz w:val="20"/>
+          <w:szCs w:val="20"/>
+          <w:lang w:eastAsia="en-US" w:bidi="ar-SA"/>
+        </w:rPr>
+        <w:t>= 1 than alpha sweep</w:t>
+      </w:r>
+      <w:r>
+        <w:rPr>
+          <w:rFonts w:ascii="Times New Roman" w:eastAsia="Times New Roman" w:hAnsi="Times New Roman" w:cs="Times New Roman"/>
+          <w:color w:val="ED4C05"/>
+          <w:kern w:val="0"/>
+          <w:sz w:val="20"/>
+          <w:szCs w:val="20"/>
+          <w:lang w:eastAsia="en-US" w:bidi="ar-SA"/>
+        </w:rPr>
+        <w:t>:</w:t>
+      </w:r>
+      <w:r>
+        <w:rPr>
+          <w:rFonts w:ascii="Times New Roman" w:eastAsia="Times New Roman" w:hAnsi="Times New Roman" w:cs="Times New Roman"/>
+          <w:color w:val="ED4C05"/>
+          <w:kern w:val="0"/>
+          <w:sz w:val="20"/>
+          <w:szCs w:val="20"/>
+          <w:lang w:eastAsia="en-US" w:bidi="ar-SA"/>
+        </w:rPr>
+        <w:t xml:space="preserve"> </w:t>
+      </w:r>
+      <w:r>
+        <w:rPr>
+          <w:rFonts w:ascii="Times New Roman" w:eastAsia="Times New Roman" w:hAnsi="Times New Roman" w:cs="Times New Roman"/>
+          <w:color w:val="ED4C05"/>
+          <w:kern w:val="0"/>
+          <w:sz w:val="20"/>
+          <w:szCs w:val="20"/>
+          <w:lang w:eastAsia="en-US" w:bidi="ar-SA"/>
+        </w:rPr>
+        <w:t xml:space="preserve">5 to 15 </w:t>
+      </w:r>
+      <w:proofErr w:type="spellStart"/>
+      <w:r>
+        <w:rPr>
+          <w:rFonts w:ascii="Times New Roman" w:eastAsia="Times New Roman" w:hAnsi="Times New Roman" w:cs="Times New Roman"/>
+          <w:color w:val="ED4C05"/>
+          <w:kern w:val="0"/>
+          <w:sz w:val="20"/>
+          <w:szCs w:val="20"/>
+          <w:lang w:eastAsia="en-US" w:bidi="ar-SA"/>
+        </w:rPr>
+        <w:t>deg</w:t>
+      </w:r>
+      <w:proofErr w:type="spellEnd"/>
+      <w:r>
+        <w:rPr>
+          <w:rFonts w:ascii="Times New Roman" w:eastAsia="Times New Roman" w:hAnsi="Times New Roman" w:cs="Times New Roman"/>
+          <w:color w:val="ED4C05"/>
+          <w:kern w:val="0"/>
+          <w:sz w:val="20"/>
+          <w:szCs w:val="20"/>
+          <w:lang w:eastAsia="en-US" w:bidi="ar-SA"/>
+        </w:rPr>
+        <w:t xml:space="preserve"> every 1deg</w:t>
+      </w:r>
+    </w:p>
+    <w:p>
+      <w:pPr>
+        <w:suppressAutoHyphens w:val="0"/>
+        <w:rPr>
+          <w:rFonts w:ascii="Times New Roman" w:eastAsia="Times New Roman" w:hAnsi="Times New Roman" w:cs="Times New Roman"/>
+          <w:kern w:val="0"/>
+          <w:lang w:eastAsia="en-US" w:bidi="ar-SA"/>
+        </w:rPr>
+      </w:pPr>
+      <w:r>
+        <w:rPr>
+          <w:rFonts w:ascii="Times New Roman" w:eastAsia="Times New Roman" w:hAnsi="Times New Roman" w:cs="Times New Roman"/>
+          <w:kern w:val="0"/>
+          <w:sz w:val="20"/>
+          <w:szCs w:val="20"/>
+          <w:lang w:eastAsia="en-US" w:bidi="ar-SA"/>
+        </w:rPr>
+        <w:t>Sideslip angle [</w:t>
+      </w:r>
+      <w:proofErr w:type="spellStart"/>
+      <w:r>
+        <w:rPr>
+          <w:rFonts w:ascii="Times New Roman" w:eastAsia="Times New Roman" w:hAnsi="Times New Roman" w:cs="Times New Roman"/>
+          <w:kern w:val="0"/>
+          <w:sz w:val="20"/>
+          <w:szCs w:val="20"/>
+          <w:lang w:eastAsia="en-US" w:bidi="ar-SA"/>
+        </w:rPr>
+        <w:t>deg</w:t>
+      </w:r>
+      <w:proofErr w:type="spellEnd"/>
+      <w:r>
+        <w:rPr>
+          <w:rFonts w:ascii="Times New Roman" w:eastAsia="Times New Roman" w:hAnsi="Times New Roman" w:cs="Times New Roman"/>
+          <w:kern w:val="0"/>
+          <w:sz w:val="20"/>
+          <w:szCs w:val="20"/>
+          <w:lang w:eastAsia="en-US" w:bidi="ar-SA"/>
+        </w:rPr>
+        <w:t xml:space="preserve">]: beta = 0 </w:t>
+      </w:r>
+      <w:r>
+        <w:rPr>
+          <w:rFonts w:ascii="Times New Roman" w:eastAsia="Times New Roman" w:hAnsi="Times New Roman" w:cs="Times New Roman"/>
+          <w:color w:val="70AD47" w:themeColor="accent6"/>
+          <w:kern w:val="0"/>
+          <w:sz w:val="20"/>
+          <w:szCs w:val="20"/>
+          <w:lang w:eastAsia="en-US" w:bidi="ar-SA"/>
+        </w:rPr>
+        <w:t>(</w:t>
+      </w:r>
+      <w:r>
+        <w:rPr>
+          <w:rFonts w:ascii="Times New Roman" w:eastAsia="Times New Roman" w:hAnsi="Times New Roman" w:cs="Times New Roman"/>
+          <w:color w:val="70AD47" w:themeColor="accent6"/>
+          <w:kern w:val="0"/>
+          <w:sz w:val="20"/>
+          <w:szCs w:val="20"/>
+          <w:lang w:eastAsia="en-US" w:bidi="ar-SA"/>
+        </w:rPr>
+        <w:t xml:space="preserve">nonzero </w:t>
+      </w:r>
+      <w:r>
+        <w:rPr>
+          <w:rFonts w:ascii="Times New Roman" w:eastAsia="Times New Roman" w:hAnsi="Times New Roman" w:cs="Times New Roman"/>
+          <w:color w:val="70AD47" w:themeColor="accent6"/>
+          <w:kern w:val="0"/>
+          <w:sz w:val="20"/>
+          <w:szCs w:val="20"/>
+          <w:lang w:eastAsia="en-US" w:bidi="ar-SA"/>
+        </w:rPr>
+        <w:t>may not work)</w:t>
+      </w:r>
+    </w:p>
+    <w:p>
+      <w:pPr>
+        <w:suppressAutoHyphens w:val="0"/>
+        <w:rPr>
+          <w:rFonts w:ascii="Times New Roman" w:eastAsia="Times New Roman" w:hAnsi="Times New Roman" w:cs="Times New Roman"/>
+          <w:kern w:val="0"/>
+          <w:lang w:eastAsia="en-US" w:bidi="ar-SA"/>
+        </w:rPr>
+      </w:pPr>
+      <w:r>
+        <w:rPr>
+          <w:rFonts w:ascii="Times New Roman" w:eastAsia="Times New Roman" w:hAnsi="Times New Roman" w:cs="Times New Roman"/>
+          <w:color w:val="ED4C05"/>
+          <w:kern w:val="0"/>
+          <w:sz w:val="20"/>
+          <w:szCs w:val="20"/>
+          <w:lang w:eastAsia="en-US" w:bidi="ar-SA"/>
+        </w:rPr>
+        <w:t>Turning flight conditions</w:t>
+      </w:r>
+    </w:p>
+    <w:p>
+      <w:pPr>
+        <w:suppressAutoHyphens w:val="0"/>
+        <w:rPr>
+          <w:rFonts w:ascii="Times New Roman" w:eastAsia="Times New Roman" w:hAnsi="Times New Roman" w:cs="Times New Roman"/>
+          <w:kern w:val="0"/>
+          <w:lang w:eastAsia="en-US" w:bidi="ar-SA"/>
+        </w:rPr>
+      </w:pPr>
+      <w:r>
+        <w:rPr>
+          <w:rFonts w:ascii="Times New Roman" w:eastAsia="Times New Roman" w:hAnsi="Times New Roman" w:cs="Times New Roman"/>
+          <w:kern w:val="0"/>
+          <w:sz w:val="20"/>
+          <w:szCs w:val="20"/>
+          <w:lang w:eastAsia="en-US" w:bidi="ar-SA"/>
+        </w:rPr>
+        <w:t>Circling flight information</w:t>
+      </w:r>
+    </w:p>
+    <w:p>
+      <w:pPr>
+        <w:suppressAutoHyphens w:val="0"/>
+        <w:rPr>
+          <w:rFonts w:ascii="Times New Roman" w:eastAsia="Times New Roman" w:hAnsi="Times New Roman" w:cs="Times New Roman"/>
+          <w:kern w:val="0"/>
+          <w:lang w:eastAsia="en-US" w:bidi="ar-SA"/>
+        </w:rPr>
+      </w:pPr>
+      <w:r>
+        <w:rPr>
+          <w:rFonts w:ascii="Times New Roman" w:eastAsia="Times New Roman" w:hAnsi="Times New Roman" w:cs="Times New Roman"/>
+          <w:kern w:val="0"/>
+          <w:sz w:val="20"/>
+          <w:szCs w:val="20"/>
+          <w:lang w:eastAsia="en-US" w:bidi="ar-SA"/>
+        </w:rPr>
+        <w:t>Circling flight on (1) off (0): circling = 0</w:t>
+      </w:r>
+    </w:p>
+    <w:p>
+      <w:pPr>
+        <w:suppressAutoHyphens w:val="0"/>
+        <w:rPr>
+          <w:rFonts w:ascii="Times New Roman" w:eastAsia="Times New Roman" w:hAnsi="Times New Roman" w:cs="Times New Roman"/>
+          <w:kern w:val="0"/>
+          <w:lang w:eastAsia="en-US" w:bidi="ar-SA"/>
+        </w:rPr>
+      </w:pPr>
+      <w:r>
+        <w:rPr>
+          <w:rFonts w:ascii="Times New Roman" w:eastAsia="Times New Roman" w:hAnsi="Times New Roman" w:cs="Times New Roman"/>
+          <w:kern w:val="0"/>
+          <w:sz w:val="20"/>
+          <w:szCs w:val="20"/>
+          <w:lang w:eastAsia="en-US" w:bidi="ar-SA"/>
+        </w:rPr>
+        <w:t>Turning in horizontal plane (1) horizontal = 0 if (0), a/c descends</w:t>
+      </w:r>
+    </w:p>
+    <w:p>
+      <w:pPr>
+        <w:suppressAutoHyphens w:val="0"/>
+        <w:rPr>
+          <w:rFonts w:ascii="Times New Roman" w:eastAsia="Times New Roman" w:hAnsi="Times New Roman" w:cs="Times New Roman"/>
+          <w:kern w:val="0"/>
+          <w:lang w:eastAsia="en-US" w:bidi="ar-SA"/>
+        </w:rPr>
+      </w:pPr>
+      <w:r>
+        <w:rPr>
+          <w:rFonts w:ascii="Times New Roman" w:eastAsia="Times New Roman" w:hAnsi="Times New Roman" w:cs="Times New Roman"/>
+          <w:kern w:val="0"/>
+          <w:sz w:val="20"/>
+          <w:szCs w:val="20"/>
+          <w:lang w:eastAsia="en-US" w:bidi="ar-SA"/>
+        </w:rPr>
+        <w:t>Bank angle (</w:t>
+      </w:r>
+      <w:proofErr w:type="spellStart"/>
+      <w:r>
+        <w:rPr>
+          <w:rFonts w:ascii="Times New Roman" w:eastAsia="Times New Roman" w:hAnsi="Times New Roman" w:cs="Times New Roman"/>
+          <w:kern w:val="0"/>
+          <w:sz w:val="20"/>
+          <w:szCs w:val="20"/>
+          <w:lang w:eastAsia="en-US" w:bidi="ar-SA"/>
+        </w:rPr>
+        <w:t>deg</w:t>
+      </w:r>
+      <w:proofErr w:type="spellEnd"/>
+      <w:r>
+        <w:rPr>
+          <w:rFonts w:ascii="Times New Roman" w:eastAsia="Times New Roman" w:hAnsi="Times New Roman" w:cs="Times New Roman"/>
+          <w:kern w:val="0"/>
+          <w:sz w:val="20"/>
+          <w:szCs w:val="20"/>
+          <w:lang w:eastAsia="en-US" w:bidi="ar-SA"/>
+        </w:rPr>
+        <w:t xml:space="preserve">) phi = 20 </w:t>
+      </w:r>
+      <w:r>
+        <w:rPr>
+          <w:rFonts w:ascii="Times New Roman" w:eastAsia="Times New Roman" w:hAnsi="Times New Roman" w:cs="Times New Roman"/>
+          <w:color w:val="ED4C05"/>
+          <w:kern w:val="0"/>
+          <w:sz w:val="20"/>
+          <w:szCs w:val="20"/>
+          <w:lang w:eastAsia="en-US" w:bidi="ar-SA"/>
+        </w:rPr>
+        <w:t>bank angle</w:t>
+      </w:r>
+    </w:p>
+    <w:p>
+      <w:pPr>
+        <w:suppressAutoHyphens w:val="0"/>
+        <w:rPr>
+          <w:rFonts w:ascii="Times New Roman" w:eastAsia="Times New Roman" w:hAnsi="Times New Roman" w:cs="Times New Roman"/>
+          <w:kern w:val="0"/>
+          <w:lang w:eastAsia="en-US" w:bidi="ar-SA"/>
+        </w:rPr>
+      </w:pPr>
+      <w:r>
+        <w:rPr>
+          <w:rFonts w:ascii="Times New Roman" w:eastAsia="Times New Roman" w:hAnsi="Times New Roman" w:cs="Times New Roman"/>
+          <w:kern w:val="0"/>
+          <w:sz w:val="20"/>
+          <w:szCs w:val="20"/>
+          <w:lang w:eastAsia="en-US" w:bidi="ar-SA"/>
+        </w:rPr>
+        <w:t xml:space="preserve">Upwind velocity (m/s) </w:t>
+      </w:r>
+      <w:proofErr w:type="spellStart"/>
+      <w:r>
+        <w:rPr>
+          <w:rFonts w:ascii="Times New Roman" w:eastAsia="Times New Roman" w:hAnsi="Times New Roman" w:cs="Times New Roman"/>
+          <w:kern w:val="0"/>
+          <w:sz w:val="20"/>
+          <w:szCs w:val="20"/>
+          <w:lang w:eastAsia="en-US" w:bidi="ar-SA"/>
+        </w:rPr>
+        <w:t>Ws</w:t>
+      </w:r>
+      <w:proofErr w:type="spellEnd"/>
+      <w:r>
+        <w:rPr>
+          <w:rFonts w:ascii="Times New Roman" w:eastAsia="Times New Roman" w:hAnsi="Times New Roman" w:cs="Times New Roman"/>
+          <w:kern w:val="0"/>
+          <w:sz w:val="20"/>
+          <w:szCs w:val="20"/>
+          <w:lang w:eastAsia="en-US" w:bidi="ar-SA"/>
+        </w:rPr>
+        <w:t xml:space="preserve"> = 0 </w:t>
+      </w:r>
+      <w:r>
+        <w:rPr>
+          <w:rFonts w:ascii="Times New Roman" w:eastAsia="Times New Roman" w:hAnsi="Times New Roman" w:cs="Times New Roman"/>
+          <w:color w:val="ED4C05"/>
+          <w:kern w:val="0"/>
+          <w:sz w:val="20"/>
+          <w:szCs w:val="20"/>
+          <w:lang w:eastAsia="en-US" w:bidi="ar-SA"/>
+        </w:rPr>
+        <w:t>if there is a vertical velocity</w:t>
+      </w:r>
+      <w:r>
+        <w:rPr>
+          <w:rFonts w:ascii="Times New Roman" w:eastAsia="Times New Roman" w:hAnsi="Times New Roman" w:cs="Times New Roman"/>
+          <w:color w:val="ED4C05"/>
+          <w:kern w:val="0"/>
+          <w:sz w:val="20"/>
+          <w:szCs w:val="20"/>
+          <w:lang w:eastAsia="en-US" w:bidi="ar-SA"/>
+        </w:rPr>
+        <w:t>, leave at zero</w:t>
+      </w:r>
+      <w:r>
+        <w:rPr>
+          <w:rFonts w:ascii="Times New Roman" w:eastAsia="Times New Roman" w:hAnsi="Times New Roman" w:cs="Times New Roman"/>
+          <w:color w:val="ED4C05"/>
+          <w:kern w:val="0"/>
+          <w:sz w:val="20"/>
+          <w:szCs w:val="20"/>
+          <w:lang w:eastAsia="en-US" w:bidi="ar-SA"/>
+        </w:rPr>
+        <w:t>, may not work</w:t>
+      </w:r>
+    </w:p>
+    <w:p>
+      <w:pPr>
+        <w:suppressAutoHyphens w:val="0"/>
+        <w:rPr>
+          <w:rFonts w:ascii="Times New Roman" w:eastAsia="Times New Roman" w:hAnsi="Times New Roman" w:cs="Times New Roman"/>
+          <w:color w:val="ED4C05"/>
+          <w:kern w:val="0"/>
+          <w:sz w:val="20"/>
+          <w:szCs w:val="20"/>
+          <w:lang w:eastAsia="en-US" w:bidi="ar-SA"/>
+        </w:rPr>
+      </w:pPr>
+      <w:r>
+        <w:rPr>
+          <w:rFonts w:ascii="Times New Roman" w:eastAsia="Times New Roman" w:hAnsi="Times New Roman" w:cs="Times New Roman"/>
+          <w:kern w:val="0"/>
+          <w:sz w:val="20"/>
+          <w:szCs w:val="20"/>
+          <w:lang w:eastAsia="en-US" w:bidi="ar-SA"/>
+        </w:rPr>
+        <w:t xml:space="preserve">Velocity gradient (1/s) gradient = .3864 </w:t>
+      </w:r>
+      <w:r>
+        <w:rPr>
+          <w:rFonts w:ascii="Times New Roman" w:eastAsia="Times New Roman" w:hAnsi="Times New Roman" w:cs="Times New Roman"/>
+          <w:color w:val="ED4C05"/>
+          <w:kern w:val="0"/>
+          <w:sz w:val="20"/>
+          <w:szCs w:val="20"/>
+          <w:lang w:eastAsia="en-US" w:bidi="ar-SA"/>
+        </w:rPr>
+        <w:t>radial v</w:t>
+      </w:r>
+      <w:r>
+        <w:rPr>
+          <w:rFonts w:ascii="Times New Roman" w:eastAsia="Times New Roman" w:hAnsi="Times New Roman" w:cs="Times New Roman"/>
+          <w:color w:val="ED4C05"/>
+          <w:kern w:val="0"/>
+          <w:sz w:val="20"/>
+          <w:szCs w:val="20"/>
+          <w:lang w:eastAsia="en-US" w:bidi="ar-SA"/>
+        </w:rPr>
+        <w:t xml:space="preserve">elocity gradient when turning. </w:t>
+      </w:r>
+      <w:r>
+        <w:rPr>
+          <w:rFonts w:ascii="Times New Roman" w:eastAsia="Times New Roman" w:hAnsi="Times New Roman" w:cs="Times New Roman"/>
+          <w:color w:val="ED4C05"/>
+          <w:kern w:val="0"/>
+          <w:sz w:val="20"/>
+          <w:szCs w:val="20"/>
+          <w:lang w:eastAsia="en-US" w:bidi="ar-SA"/>
+        </w:rPr>
+        <w:t xml:space="preserve"> </w:t>
+      </w:r>
+    </w:p>
+    <w:p>
+      <w:pPr>
+        <w:suppressAutoHyphens w:val="0"/>
+        <w:rPr>
+          <w:rFonts w:ascii="Times New Roman" w:eastAsia="Times New Roman" w:hAnsi="Times New Roman" w:cs="Times New Roman"/>
+          <w:kern w:val="0"/>
+          <w:lang w:eastAsia="en-US" w:bidi="ar-SA"/>
+        </w:rPr>
+      </w:pPr>
+      <w:r>
+        <w:rPr>
+          <w:rFonts w:ascii="Times New Roman" w:eastAsia="Times New Roman" w:hAnsi="Times New Roman" w:cs="Times New Roman"/>
+          <w:color w:val="ED4C05"/>
+          <w:kern w:val="0"/>
+          <w:sz w:val="20"/>
+          <w:szCs w:val="20"/>
+          <w:lang w:eastAsia="en-US" w:bidi="ar-SA"/>
+        </w:rPr>
+        <w:t xml:space="preserve">If set to </w:t>
+      </w:r>
+      <w:r>
+        <w:rPr>
+          <w:rFonts w:ascii="Times New Roman" w:eastAsia="Times New Roman" w:hAnsi="Times New Roman" w:cs="Times New Roman"/>
+          <w:color w:val="ED4C05"/>
+          <w:kern w:val="0"/>
+          <w:sz w:val="20"/>
+          <w:szCs w:val="20"/>
+          <w:lang w:eastAsia="en-US" w:bidi="ar-SA"/>
+        </w:rPr>
+        <w:t>gradient</w:t>
+      </w:r>
+      <w:r>
+        <w:rPr>
+          <w:rFonts w:ascii="Times New Roman" w:eastAsia="Times New Roman" w:hAnsi="Times New Roman" w:cs="Times New Roman"/>
+          <w:color w:val="ED4C05"/>
+          <w:kern w:val="0"/>
+          <w:sz w:val="20"/>
+          <w:szCs w:val="20"/>
+          <w:lang w:eastAsia="en-US" w:bidi="ar-SA"/>
+        </w:rPr>
+        <w:t>=0 =&gt; gradient = (9.81 * tan(</w:t>
       </w:r>
       <w:proofErr w:type="spellStart"/>
       <w:proofErr w:type="gramStart"/>
@@ -2486,9 +3121,10 @@
           <w:szCs w:val="20"/>
           <w:lang w:eastAsia="en-US" w:bidi="ar-SA"/>
         </w:rPr>
-        <w:t>trimCL</w:t>
+        <w:t>info.bank</w:t>
       </w:r>
       <w:proofErr w:type="spellEnd"/>
+      <w:proofErr w:type="gramEnd"/>
       <w:r>
         <w:rPr>
           <w:rFonts w:ascii="Times New Roman" w:eastAsia="Times New Roman" w:hAnsi="Times New Roman" w:cs="Times New Roman"/>
@@ -2498,7 +3134,93 @@
           <w:szCs w:val="20"/>
           <w:lang w:eastAsia="en-US" w:bidi="ar-SA"/>
         </w:rPr>
-        <w:t xml:space="preserve"> !</w:t>
+        <w:t>)) / (</w:t>
+      </w:r>
+      <w:proofErr w:type="spellStart"/>
+      <w:r>
+        <w:rPr>
+          <w:rFonts w:ascii="Times New Roman" w:eastAsia="Times New Roman" w:hAnsi="Times New Roman" w:cs="Times New Roman"/>
+          <w:color w:val="ED4C05"/>
+          <w:kern w:val="0"/>
+          <w:sz w:val="20"/>
+          <w:szCs w:val="20"/>
+          <w:lang w:eastAsia="en-US" w:bidi="ar-SA"/>
+        </w:rPr>
+        <w:t>info.Uinf</w:t>
+      </w:r>
+      <w:proofErr w:type="spellEnd"/>
+      <w:r>
+        <w:rPr>
+          <w:rFonts w:ascii="Times New Roman" w:eastAsia="Times New Roman" w:hAnsi="Times New Roman" w:cs="Times New Roman"/>
+          <w:color w:val="ED4C05"/>
+          <w:kern w:val="0"/>
+          <w:sz w:val="20"/>
+          <w:szCs w:val="20"/>
+          <w:lang w:eastAsia="en-US" w:bidi="ar-SA"/>
+        </w:rPr>
+        <w:t>)</w:t>
+      </w:r>
+    </w:p>
+    <w:p>
+      <w:pPr>
+        <w:suppressAutoHyphens w:val="0"/>
+        <w:rPr>
+          <w:rFonts w:ascii="Times New Roman" w:eastAsia="Times New Roman" w:hAnsi="Times New Roman" w:cs="Times New Roman"/>
+          <w:kern w:val="0"/>
+          <w:lang w:eastAsia="en-US" w:bidi="ar-SA"/>
+        </w:rPr>
+      </w:pPr>
+    </w:p>
+    <w:p>
+      <w:pPr>
+        <w:suppressAutoHyphens w:val="0"/>
+        <w:rPr>
+          <w:rFonts w:ascii="Times New Roman" w:eastAsia="Times New Roman" w:hAnsi="Times New Roman" w:cs="Times New Roman"/>
+          <w:kern w:val="0"/>
+          <w:lang w:eastAsia="en-US" w:bidi="ar-SA"/>
+        </w:rPr>
+      </w:pPr>
+      <w:r>
+        <w:rPr>
+          <w:rFonts w:ascii="Times New Roman" w:eastAsia="Times New Roman" w:hAnsi="Times New Roman" w:cs="Times New Roman"/>
+          <w:kern w:val="0"/>
+          <w:sz w:val="20"/>
+          <w:szCs w:val="20"/>
+          <w:lang w:eastAsia="en-US" w:bidi="ar-SA"/>
+        </w:rPr>
+        <w:t xml:space="preserve">Density: density = </w:t>
+      </w:r>
+      <w:proofErr w:type="gramStart"/>
+      <w:r>
+        <w:rPr>
+          <w:rFonts w:ascii="Times New Roman" w:eastAsia="Times New Roman" w:hAnsi="Times New Roman" w:cs="Times New Roman"/>
+          <w:kern w:val="0"/>
+          <w:sz w:val="20"/>
+          <w:szCs w:val="20"/>
+          <w:lang w:eastAsia="en-US" w:bidi="ar-SA"/>
+        </w:rPr>
+        <w:t>1.225</w:t>
+      </w:r>
+      <w:r>
+        <w:rPr>
+          <w:rFonts w:ascii="Times New Roman" w:eastAsia="Times New Roman" w:hAnsi="Times New Roman" w:cs="Times New Roman"/>
+          <w:kern w:val="0"/>
+          <w:sz w:val="20"/>
+          <w:szCs w:val="20"/>
+          <w:lang w:eastAsia="en-US" w:bidi="ar-SA"/>
+        </w:rPr>
+        <w:t xml:space="preserve"> </w:t>
+      </w:r>
+      <w:r>
+        <w:rPr>
+          <w:rFonts w:ascii="Times New Roman" w:eastAsia="Times New Roman" w:hAnsi="Times New Roman" w:cs="Times New Roman"/>
+          <w:color w:val="ED4C05"/>
+          <w:kern w:val="0"/>
+          <w:sz w:val="20"/>
+          <w:szCs w:val="20"/>
+          <w:lang w:eastAsia="en-US" w:bidi="ar-SA"/>
+        </w:rPr>
+        <w:t xml:space="preserve"> used</w:t>
       </w:r>
       <w:proofErr w:type="gramEnd"/>
       <w:r>
@@ -2510,7 +3232,7 @@
           <w:szCs w:val="20"/>
           <w:lang w:eastAsia="en-US" w:bidi="ar-SA"/>
         </w:rPr>
-        <w:t xml:space="preserve">= 1 than alpha sweep </w:t>
+        <w:t xml:space="preserve"> to compute CL if Lift trim is turned on</w:t>
       </w:r>
     </w:p>
     <w:p>
@@ -2530,29 +3252,17 @@
           <w:szCs w:val="20"/>
           <w:lang w:eastAsia="en-US" w:bidi="ar-SA"/>
         </w:rPr>
-        <w:t>Sideslip angle [</w:t>
-      </w:r>
-      <w:proofErr w:type="spellStart"/>
-      <w:r>
-        <w:rPr>
-          <w:rFonts w:ascii="Times New Roman" w:eastAsia="Times New Roman" w:hAnsi="Times New Roman" w:cs="Times New Roman"/>
-          <w:kern w:val="0"/>
-          <w:sz w:val="20"/>
-          <w:szCs w:val="20"/>
-          <w:lang w:eastAsia="en-US" w:bidi="ar-SA"/>
-        </w:rPr>
-        <w:t>deg</w:t>
-      </w:r>
-      <w:proofErr w:type="spellEnd"/>
-      <w:r>
-        <w:rPr>
-          <w:rFonts w:ascii="Times New Roman" w:eastAsia="Times New Roman" w:hAnsi="Times New Roman" w:cs="Times New Roman"/>
-          <w:kern w:val="0"/>
-          <w:sz w:val="20"/>
-          <w:szCs w:val="20"/>
-          <w:lang w:eastAsia="en-US" w:bidi="ar-SA"/>
-        </w:rPr>
-        <w:t xml:space="preserve">]: beta = 0 </w:t>
+        <w:t>Kinematic viscosity: nu = 1.420000e-05</w:t>
+      </w:r>
+      <w:r>
+        <w:rPr>
+          <w:rFonts w:ascii="Times New Roman" w:eastAsia="Times New Roman" w:hAnsi="Times New Roman" w:cs="Times New Roman"/>
+          <w:kern w:val="0"/>
+          <w:sz w:val="20"/>
+          <w:szCs w:val="20"/>
+          <w:lang w:eastAsia="en-US" w:bidi="ar-SA"/>
+        </w:rPr>
+        <w:t xml:space="preserve"> </w:t>
       </w:r>
       <w:r>
         <w:rPr>
@@ -2563,392 +3273,7 @@
           <w:szCs w:val="20"/>
           <w:lang w:eastAsia="en-US" w:bidi="ar-SA"/>
         </w:rPr>
-        <w:t xml:space="preserve">5 to 15 </w:t>
-      </w:r>
-      <w:proofErr w:type="spellStart"/>
-      <w:r>
-        <w:rPr>
-          <w:rFonts w:ascii="Times New Roman" w:eastAsia="Times New Roman" w:hAnsi="Times New Roman" w:cs="Times New Roman"/>
-          <w:color w:val="ED4C05"/>
-          <w:kern w:val="0"/>
-          <w:sz w:val="20"/>
-          <w:szCs w:val="20"/>
-          <w:lang w:eastAsia="en-US" w:bidi="ar-SA"/>
-        </w:rPr>
-        <w:t>deg</w:t>
-      </w:r>
-      <w:proofErr w:type="spellEnd"/>
-      <w:r>
-        <w:rPr>
-          <w:rFonts w:ascii="Times New Roman" w:eastAsia="Times New Roman" w:hAnsi="Times New Roman" w:cs="Times New Roman"/>
-          <w:color w:val="ED4C05"/>
-          <w:kern w:val="0"/>
-          <w:sz w:val="20"/>
-          <w:szCs w:val="20"/>
-          <w:lang w:eastAsia="en-US" w:bidi="ar-SA"/>
-        </w:rPr>
-        <w:t xml:space="preserve"> every 1deg</w:t>
-      </w:r>
-    </w:p>
-    <w:p>
-      <w:pPr>
-        <w:suppressAutoHyphens w:val="0"/>
-        <w:rPr>
-          <w:rFonts w:ascii="Times New Roman" w:eastAsia="Times New Roman" w:hAnsi="Times New Roman" w:cs="Times New Roman"/>
-          <w:kern w:val="0"/>
-          <w:lang w:eastAsia="en-US" w:bidi="ar-SA"/>
-        </w:rPr>
-      </w:pPr>
-      <w:r>
-        <w:rPr>
-          <w:rFonts w:ascii="Times New Roman" w:eastAsia="Times New Roman" w:hAnsi="Times New Roman" w:cs="Times New Roman"/>
-          <w:color w:val="ED4C05"/>
-          <w:kern w:val="0"/>
-          <w:sz w:val="20"/>
-          <w:szCs w:val="20"/>
-          <w:lang w:eastAsia="en-US" w:bidi="ar-SA"/>
-        </w:rPr>
-        <w:t>Turning flight conditions</w:t>
-      </w:r>
-    </w:p>
-    <w:p>
-      <w:pPr>
-        <w:suppressAutoHyphens w:val="0"/>
-        <w:rPr>
-          <w:rFonts w:ascii="Times New Roman" w:eastAsia="Times New Roman" w:hAnsi="Times New Roman" w:cs="Times New Roman"/>
-          <w:kern w:val="0"/>
-          <w:lang w:eastAsia="en-US" w:bidi="ar-SA"/>
-        </w:rPr>
-      </w:pPr>
-      <w:r>
-        <w:rPr>
-          <w:rFonts w:ascii="Times New Roman" w:eastAsia="Times New Roman" w:hAnsi="Times New Roman" w:cs="Times New Roman"/>
-          <w:kern w:val="0"/>
-          <w:sz w:val="20"/>
-          <w:szCs w:val="20"/>
-          <w:lang w:eastAsia="en-US" w:bidi="ar-SA"/>
-        </w:rPr>
-        <w:t>Circling flight information</w:t>
-      </w:r>
-    </w:p>
-    <w:p>
-      <w:pPr>
-        <w:suppressAutoHyphens w:val="0"/>
-        <w:rPr>
-          <w:rFonts w:ascii="Times New Roman" w:eastAsia="Times New Roman" w:hAnsi="Times New Roman" w:cs="Times New Roman"/>
-          <w:kern w:val="0"/>
-          <w:lang w:eastAsia="en-US" w:bidi="ar-SA"/>
-        </w:rPr>
-      </w:pPr>
-      <w:r>
-        <w:rPr>
-          <w:rFonts w:ascii="Times New Roman" w:eastAsia="Times New Roman" w:hAnsi="Times New Roman" w:cs="Times New Roman"/>
-          <w:kern w:val="0"/>
-          <w:sz w:val="20"/>
-          <w:szCs w:val="20"/>
-          <w:lang w:eastAsia="en-US" w:bidi="ar-SA"/>
-        </w:rPr>
-        <w:t>Circling flight on (1) off (0): circling = 0</w:t>
-      </w:r>
-    </w:p>
-    <w:p>
-      <w:pPr>
-        <w:suppressAutoHyphens w:val="0"/>
-        <w:rPr>
-          <w:rFonts w:ascii="Times New Roman" w:eastAsia="Times New Roman" w:hAnsi="Times New Roman" w:cs="Times New Roman"/>
-          <w:kern w:val="0"/>
-          <w:lang w:eastAsia="en-US" w:bidi="ar-SA"/>
-        </w:rPr>
-      </w:pPr>
-      <w:r>
-        <w:rPr>
-          <w:rFonts w:ascii="Times New Roman" w:eastAsia="Times New Roman" w:hAnsi="Times New Roman" w:cs="Times New Roman"/>
-          <w:kern w:val="0"/>
-          <w:sz w:val="20"/>
-          <w:szCs w:val="20"/>
-          <w:lang w:eastAsia="en-US" w:bidi="ar-SA"/>
-        </w:rPr>
-        <w:t>Turning in horizontal plane (1) horizontal = 0 if (0), a/c descends</w:t>
-      </w:r>
-    </w:p>
-    <w:p>
-      <w:pPr>
-        <w:suppressAutoHyphens w:val="0"/>
-        <w:rPr>
-          <w:rFonts w:ascii="Times New Roman" w:eastAsia="Times New Roman" w:hAnsi="Times New Roman" w:cs="Times New Roman"/>
-          <w:kern w:val="0"/>
-          <w:lang w:eastAsia="en-US" w:bidi="ar-SA"/>
-        </w:rPr>
-      </w:pPr>
-      <w:r>
-        <w:rPr>
-          <w:rFonts w:ascii="Times New Roman" w:eastAsia="Times New Roman" w:hAnsi="Times New Roman" w:cs="Times New Roman"/>
-          <w:kern w:val="0"/>
-          <w:sz w:val="20"/>
-          <w:szCs w:val="20"/>
-          <w:lang w:eastAsia="en-US" w:bidi="ar-SA"/>
-        </w:rPr>
-        <w:t>Bank angle (</w:t>
-      </w:r>
-      <w:proofErr w:type="spellStart"/>
-      <w:r>
-        <w:rPr>
-          <w:rFonts w:ascii="Times New Roman" w:eastAsia="Times New Roman" w:hAnsi="Times New Roman" w:cs="Times New Roman"/>
-          <w:kern w:val="0"/>
-          <w:sz w:val="20"/>
-          <w:szCs w:val="20"/>
-          <w:lang w:eastAsia="en-US" w:bidi="ar-SA"/>
-        </w:rPr>
-        <w:t>deg</w:t>
-      </w:r>
-      <w:proofErr w:type="spellEnd"/>
-      <w:r>
-        <w:rPr>
-          <w:rFonts w:ascii="Times New Roman" w:eastAsia="Times New Roman" w:hAnsi="Times New Roman" w:cs="Times New Roman"/>
-          <w:kern w:val="0"/>
-          <w:sz w:val="20"/>
-          <w:szCs w:val="20"/>
-          <w:lang w:eastAsia="en-US" w:bidi="ar-SA"/>
-        </w:rPr>
-        <w:t xml:space="preserve">) phi = 20 </w:t>
-      </w:r>
-      <w:r>
-        <w:rPr>
-          <w:rFonts w:ascii="Times New Roman" w:eastAsia="Times New Roman" w:hAnsi="Times New Roman" w:cs="Times New Roman"/>
-          <w:color w:val="ED4C05"/>
-          <w:kern w:val="0"/>
-          <w:sz w:val="20"/>
-          <w:szCs w:val="20"/>
-          <w:lang w:eastAsia="en-US" w:bidi="ar-SA"/>
-        </w:rPr>
-        <w:t>bank angle</w:t>
-      </w:r>
-    </w:p>
-    <w:p>
-      <w:pPr>
-        <w:suppressAutoHyphens w:val="0"/>
-        <w:rPr>
-          <w:rFonts w:ascii="Times New Roman" w:eastAsia="Times New Roman" w:hAnsi="Times New Roman" w:cs="Times New Roman"/>
-          <w:kern w:val="0"/>
-          <w:lang w:eastAsia="en-US" w:bidi="ar-SA"/>
-        </w:rPr>
-      </w:pPr>
-      <w:r>
-        <w:rPr>
-          <w:rFonts w:ascii="Times New Roman" w:eastAsia="Times New Roman" w:hAnsi="Times New Roman" w:cs="Times New Roman"/>
-          <w:kern w:val="0"/>
-          <w:sz w:val="20"/>
-          <w:szCs w:val="20"/>
-          <w:lang w:eastAsia="en-US" w:bidi="ar-SA"/>
-        </w:rPr>
-        <w:t xml:space="preserve">Upwind velocity (m/s) </w:t>
-      </w:r>
-      <w:proofErr w:type="spellStart"/>
-      <w:r>
-        <w:rPr>
-          <w:rFonts w:ascii="Times New Roman" w:eastAsia="Times New Roman" w:hAnsi="Times New Roman" w:cs="Times New Roman"/>
-          <w:kern w:val="0"/>
-          <w:sz w:val="20"/>
-          <w:szCs w:val="20"/>
-          <w:lang w:eastAsia="en-US" w:bidi="ar-SA"/>
-        </w:rPr>
-        <w:t>Ws</w:t>
-      </w:r>
-      <w:proofErr w:type="spellEnd"/>
-      <w:r>
-        <w:rPr>
-          <w:rFonts w:ascii="Times New Roman" w:eastAsia="Times New Roman" w:hAnsi="Times New Roman" w:cs="Times New Roman"/>
-          <w:kern w:val="0"/>
-          <w:sz w:val="20"/>
-          <w:szCs w:val="20"/>
-          <w:lang w:eastAsia="en-US" w:bidi="ar-SA"/>
-        </w:rPr>
-        <w:t xml:space="preserve"> = 0 </w:t>
-      </w:r>
-      <w:r>
-        <w:rPr>
-          <w:rFonts w:ascii="Times New Roman" w:eastAsia="Times New Roman" w:hAnsi="Times New Roman" w:cs="Times New Roman"/>
-          <w:color w:val="ED4C05"/>
-          <w:kern w:val="0"/>
-          <w:sz w:val="20"/>
-          <w:szCs w:val="20"/>
-          <w:lang w:eastAsia="en-US" w:bidi="ar-SA"/>
-        </w:rPr>
-        <w:t>if there is a vertical velocity</w:t>
-      </w:r>
-    </w:p>
-    <w:p>
-      <w:pPr>
-        <w:suppressAutoHyphens w:val="0"/>
-        <w:rPr>
-          <w:rFonts w:ascii="Times New Roman" w:eastAsia="Times New Roman" w:hAnsi="Times New Roman" w:cs="Times New Roman"/>
-          <w:kern w:val="0"/>
-          <w:lang w:eastAsia="en-US" w:bidi="ar-SA"/>
-        </w:rPr>
-      </w:pPr>
-      <w:r>
-        <w:rPr>
-          <w:rFonts w:ascii="Times New Roman" w:eastAsia="Times New Roman" w:hAnsi="Times New Roman" w:cs="Times New Roman"/>
-          <w:kern w:val="0"/>
-          <w:sz w:val="20"/>
-          <w:szCs w:val="20"/>
-          <w:lang w:eastAsia="en-US" w:bidi="ar-SA"/>
-        </w:rPr>
-        <w:t xml:space="preserve">Velocity gradient (1/s) gradient = .3864 </w:t>
-      </w:r>
-      <w:r>
-        <w:rPr>
-          <w:rFonts w:ascii="Times New Roman" w:eastAsia="Times New Roman" w:hAnsi="Times New Roman" w:cs="Times New Roman"/>
-          <w:color w:val="ED4C05"/>
-          <w:kern w:val="0"/>
-          <w:sz w:val="20"/>
-          <w:szCs w:val="20"/>
-          <w:lang w:eastAsia="en-US" w:bidi="ar-SA"/>
-        </w:rPr>
-        <w:t xml:space="preserve">velocity gradient when turning. </w:t>
-      </w:r>
-    </w:p>
-    <w:p>
-      <w:pPr>
-        <w:suppressAutoHyphens w:val="0"/>
-        <w:rPr>
-          <w:rFonts w:ascii="Times New Roman" w:eastAsia="Times New Roman" w:hAnsi="Times New Roman" w:cs="Times New Roman"/>
-          <w:kern w:val="0"/>
-          <w:lang w:eastAsia="en-US" w:bidi="ar-SA"/>
-        </w:rPr>
-      </w:pPr>
-      <w:r>
-        <w:rPr>
-          <w:rFonts w:ascii="Times New Roman" w:eastAsia="Times New Roman" w:hAnsi="Times New Roman" w:cs="Times New Roman"/>
-          <w:color w:val="ED4C05"/>
-          <w:kern w:val="0"/>
-          <w:sz w:val="20"/>
-          <w:szCs w:val="20"/>
-          <w:lang w:eastAsia="en-US" w:bidi="ar-SA"/>
-        </w:rPr>
-        <w:t xml:space="preserve">If set to </w:t>
-      </w:r>
-      <w:proofErr w:type="gramStart"/>
-      <w:r>
-        <w:rPr>
-          <w:rFonts w:ascii="Times New Roman" w:eastAsia="Times New Roman" w:hAnsi="Times New Roman" w:cs="Times New Roman"/>
-          <w:color w:val="ED4C05"/>
-          <w:kern w:val="0"/>
-          <w:sz w:val="20"/>
-          <w:szCs w:val="20"/>
-          <w:lang w:eastAsia="en-US" w:bidi="ar-SA"/>
-        </w:rPr>
-        <w:t>circling !</w:t>
-      </w:r>
-      <w:proofErr w:type="gramEnd"/>
-      <w:r>
-        <w:rPr>
-          <w:rFonts w:ascii="Times New Roman" w:eastAsia="Times New Roman" w:hAnsi="Times New Roman" w:cs="Times New Roman"/>
-          <w:color w:val="ED4C05"/>
-          <w:kern w:val="0"/>
-          <w:sz w:val="20"/>
-          <w:szCs w:val="20"/>
-          <w:lang w:eastAsia="en-US" w:bidi="ar-SA"/>
-        </w:rPr>
-        <w:t>=0 =&gt; gradient = (9.81 * tan(</w:t>
-      </w:r>
-      <w:proofErr w:type="spellStart"/>
-      <w:r>
-        <w:rPr>
-          <w:rFonts w:ascii="Times New Roman" w:eastAsia="Times New Roman" w:hAnsi="Times New Roman" w:cs="Times New Roman"/>
-          <w:color w:val="ED4C05"/>
-          <w:kern w:val="0"/>
-          <w:sz w:val="20"/>
-          <w:szCs w:val="20"/>
-          <w:lang w:eastAsia="en-US" w:bidi="ar-SA"/>
-        </w:rPr>
-        <w:t>info.bank</w:t>
-      </w:r>
-      <w:proofErr w:type="spellEnd"/>
-      <w:r>
-        <w:rPr>
-          <w:rFonts w:ascii="Times New Roman" w:eastAsia="Times New Roman" w:hAnsi="Times New Roman" w:cs="Times New Roman"/>
-          <w:color w:val="ED4C05"/>
-          <w:kern w:val="0"/>
-          <w:sz w:val="20"/>
-          <w:szCs w:val="20"/>
-          <w:lang w:eastAsia="en-US" w:bidi="ar-SA"/>
-        </w:rPr>
-        <w:t>)) / (</w:t>
-      </w:r>
-      <w:proofErr w:type="spellStart"/>
-      <w:r>
-        <w:rPr>
-          <w:rFonts w:ascii="Times New Roman" w:eastAsia="Times New Roman" w:hAnsi="Times New Roman" w:cs="Times New Roman"/>
-          <w:color w:val="ED4C05"/>
-          <w:kern w:val="0"/>
-          <w:sz w:val="20"/>
-          <w:szCs w:val="20"/>
-          <w:lang w:eastAsia="en-US" w:bidi="ar-SA"/>
-        </w:rPr>
-        <w:t>info.Uinf</w:t>
-      </w:r>
-      <w:proofErr w:type="spellEnd"/>
-      <w:r>
-        <w:rPr>
-          <w:rFonts w:ascii="Times New Roman" w:eastAsia="Times New Roman" w:hAnsi="Times New Roman" w:cs="Times New Roman"/>
-          <w:color w:val="ED4C05"/>
-          <w:kern w:val="0"/>
-          <w:sz w:val="20"/>
-          <w:szCs w:val="20"/>
-          <w:lang w:eastAsia="en-US" w:bidi="ar-SA"/>
-        </w:rPr>
-        <w:t>)</w:t>
-      </w:r>
-    </w:p>
-    <w:p>
-      <w:pPr>
-        <w:suppressAutoHyphens w:val="0"/>
-        <w:rPr>
-          <w:rFonts w:ascii="Times New Roman" w:eastAsia="Times New Roman" w:hAnsi="Times New Roman" w:cs="Times New Roman"/>
-          <w:kern w:val="0"/>
-          <w:lang w:eastAsia="en-US" w:bidi="ar-SA"/>
-        </w:rPr>
-      </w:pPr>
-    </w:p>
-    <w:p>
-      <w:pPr>
-        <w:suppressAutoHyphens w:val="0"/>
-        <w:rPr>
-          <w:rFonts w:ascii="Times New Roman" w:eastAsia="Times New Roman" w:hAnsi="Times New Roman" w:cs="Times New Roman"/>
-          <w:kern w:val="0"/>
-          <w:lang w:eastAsia="en-US" w:bidi="ar-SA"/>
-        </w:rPr>
-      </w:pPr>
-      <w:r>
-        <w:rPr>
-          <w:rFonts w:ascii="Times New Roman" w:eastAsia="Times New Roman" w:hAnsi="Times New Roman" w:cs="Times New Roman"/>
-          <w:kern w:val="0"/>
-          <w:sz w:val="20"/>
-          <w:szCs w:val="20"/>
-          <w:lang w:eastAsia="en-US" w:bidi="ar-SA"/>
-        </w:rPr>
-        <w:t>Density: density = 1.225</w:t>
-      </w:r>
-    </w:p>
-    <w:p>
-      <w:pPr>
-        <w:suppressAutoHyphens w:val="0"/>
-        <w:rPr>
-          <w:rFonts w:ascii="Times New Roman" w:eastAsia="Times New Roman" w:hAnsi="Times New Roman" w:cs="Times New Roman"/>
-          <w:kern w:val="0"/>
-          <w:lang w:eastAsia="en-US" w:bidi="ar-SA"/>
-        </w:rPr>
-      </w:pPr>
-      <w:r>
-        <w:rPr>
-          <w:rFonts w:ascii="Times New Roman" w:eastAsia="Times New Roman" w:hAnsi="Times New Roman" w:cs="Times New Roman"/>
-          <w:kern w:val="0"/>
-          <w:sz w:val="20"/>
-          <w:szCs w:val="20"/>
-          <w:lang w:eastAsia="en-US" w:bidi="ar-SA"/>
-        </w:rPr>
-        <w:t>Kinematic viscosity: nu = 1.420000e-05</w:t>
+        <w:t>needed to get chord-Reynolds number when viscous model is on</w:t>
       </w:r>
     </w:p>
     <w:p>
@@ -3275,7 +3600,18 @@
           <w:szCs w:val="20"/>
           <w:lang w:eastAsia="en-US" w:bidi="ar-SA"/>
         </w:rPr>
-        <w:t>several panels define a wing</w:t>
+        <w:t>total number of panels. S</w:t>
+      </w:r>
+      <w:r>
+        <w:rPr>
+          <w:rFonts w:ascii="Times New Roman" w:eastAsia="Times New Roman" w:hAnsi="Times New Roman" w:cs="Times New Roman"/>
+          <w:color w:val="ED4C05"/>
+          <w:kern w:val="0"/>
+          <w:sz w:val="20"/>
+          <w:szCs w:val="20"/>
+          <w:lang w:eastAsia="en-US" w:bidi="ar-SA"/>
+        </w:rPr>
+        <w:t>everal panels define a wing</w:t>
       </w:r>
     </w:p>
     <w:p>
@@ -3453,14 +3789,25 @@
           <w:lang w:eastAsia="en-US" w:bidi="ar-SA"/>
         </w:rPr>
       </w:pPr>
-      <w:r>
-        <w:rPr>
-          <w:rFonts w:ascii="Times New Roman" w:eastAsia="Times New Roman" w:hAnsi="Times New Roman" w:cs="Times New Roman"/>
-          <w:kern w:val="0"/>
-          <w:sz w:val="20"/>
-          <w:szCs w:val="20"/>
-          <w:lang w:eastAsia="en-US" w:bidi="ar-SA"/>
-        </w:rPr>
+    </w:p>
+    <w:p>
+      <w:pPr>
+        <w:suppressAutoHyphens w:val="0"/>
+        <w:rPr>
+          <w:rFonts w:ascii="Times New Roman" w:eastAsia="Times New Roman" w:hAnsi="Times New Roman" w:cs="Times New Roman"/>
+          <w:kern w:val="0"/>
+          <w:lang w:eastAsia="en-US" w:bidi="ar-SA"/>
+        </w:rPr>
+      </w:pPr>
+      <w:r>
+        <w:rPr>
+          <w:rFonts w:ascii="Times New Roman" w:eastAsia="Times New Roman" w:hAnsi="Times New Roman" w:cs="Times New Roman"/>
+          <w:kern w:val="0"/>
+          <w:sz w:val="20"/>
+          <w:szCs w:val="20"/>
+          <w:lang w:eastAsia="en-US" w:bidi="ar-SA"/>
+        </w:rPr>
+        <w:lastRenderedPageBreak/>
         <w:t>Hinge is in percentage chord:</w:t>
       </w:r>
     </w:p>
@@ -3482,7 +3829,6 @@
           <w:szCs w:val="20"/>
           <w:lang w:eastAsia="en-US" w:bidi="ar-SA"/>
         </w:rPr>
-        <w:lastRenderedPageBreak/>
         <w:t>Midchord</w:t>
       </w:r>
       <w:proofErr w:type="spellEnd"/>
@@ -3635,6 +3981,17 @@
         </w:rPr>
         <w:t xml:space="preserve"> and chordwise direction, respectively. Each panel can have unique n and m values.</w:t>
       </w:r>
+      <w:r>
+        <w:rPr>
+          <w:rFonts w:ascii="Times New Roman" w:eastAsia="Times New Roman" w:hAnsi="Times New Roman" w:cs="Times New Roman"/>
+          <w:color w:val="ED4C05"/>
+          <w:kern w:val="0"/>
+          <w:sz w:val="20"/>
+          <w:szCs w:val="20"/>
+          <w:lang w:eastAsia="en-US" w:bidi="ar-SA"/>
+        </w:rPr>
+        <w:t xml:space="preserve"> If neighboring panels have different m-values, this may result in discontinuous circulation distribution. “overhanging” lifting lines are treated like wingtips (BC =100)</w:t>
+      </w:r>
     </w:p>
     <w:p>
       <w:pPr>
@@ -3655,6 +4012,17 @@
           <w:lang w:eastAsia="en-US" w:bidi="ar-SA"/>
         </w:rPr>
         <w:t>Left wing panel</w:t>
+      </w:r>
+      <w:r>
+        <w:rPr>
+          <w:rFonts w:ascii="Times New Roman" w:eastAsia="Times New Roman" w:hAnsi="Times New Roman" w:cs="Times New Roman"/>
+          <w:color w:val="ED4C05"/>
+          <w:kern w:val="0"/>
+          <w:sz w:val="20"/>
+          <w:szCs w:val="20"/>
+          <w:lang w:eastAsia="en-US" w:bidi="ar-SA"/>
+        </w:rPr>
+        <w:t>. The information of the first panel, panel 1, starts here:</w:t>
       </w:r>
     </w:p>
     <w:p>
@@ -3789,6 +4157,28 @@
         </w:rPr>
         <w:t>, chord length, incidence angle, bound. Cond., airfoil (camber, airfoil), hinge location/deflection</w:t>
       </w:r>
+      <w:r>
+        <w:rPr>
+          <w:rFonts w:ascii="Times New Roman" w:eastAsia="Times New Roman" w:hAnsi="Times New Roman" w:cs="Times New Roman"/>
+          <w:color w:val="ED4C05"/>
+          <w:kern w:val="0"/>
+          <w:sz w:val="20"/>
+          <w:szCs w:val="20"/>
+          <w:lang w:eastAsia="en-US" w:bidi="ar-SA"/>
+        </w:rPr>
+        <w:t>. Airfoil and camber can change across a panel. Program interpolates value based on the edge parameters.</w:t>
+      </w:r>
+      <w:r>
+        <w:rPr>
+          <w:rFonts w:ascii="Times New Roman" w:eastAsia="Times New Roman" w:hAnsi="Times New Roman" w:cs="Times New Roman"/>
+          <w:color w:val="ED4C05"/>
+          <w:kern w:val="0"/>
+          <w:sz w:val="20"/>
+          <w:szCs w:val="20"/>
+          <w:lang w:eastAsia="en-US" w:bidi="ar-SA"/>
+        </w:rPr>
+        <w:t xml:space="preserve"> Hinge lines can be swept. Flap deflections have to be constant across a panel.</w:t>
+      </w:r>
     </w:p>
     <w:p>
       <w:pPr>
@@ -5436,7 +5826,6 @@
           <w:szCs w:val="20"/>
           <w:lang w:eastAsia="en-US" w:bidi="ar-SA"/>
         </w:rPr>
-        <w:lastRenderedPageBreak/>
         <w:t>Width of each section = 0.000</w:t>
       </w:r>
     </w:p>
@@ -5585,7 +5974,7 @@
           <w:rFonts w:hint="eastAsia"/>
         </w:rPr>
       </w:pPr>
-      <w:bookmarkStart w:id="7" w:name="_Toc62142696"/>
+      <w:bookmarkStart w:id="7" w:name="_Toc67321805"/>
       <w:r>
         <w:lastRenderedPageBreak/>
         <w:t xml:space="preserve">Camber </w:t>
@@ -6293,7 +6682,7 @@
           <w:rFonts w:hint="eastAsia"/>
         </w:rPr>
       </w:pPr>
-      <w:bookmarkStart w:id="8" w:name="_Toc62142697"/>
+      <w:bookmarkStart w:id="8" w:name="_Toc67321806"/>
       <w:r>
         <w:lastRenderedPageBreak/>
         <w:t>Airfoil File</w:t>
@@ -7856,7 +8245,7 @@
           <w:rFonts w:hint="eastAsia"/>
         </w:rPr>
       </w:pPr>
-      <w:bookmarkStart w:id="9" w:name="_Toc62142698"/>
+      <w:bookmarkStart w:id="9" w:name="_Toc67321807"/>
       <w:r>
         <w:lastRenderedPageBreak/>
         <w:t>Output</w:t>
@@ -7927,7 +8316,13 @@
         </w:rPr>
       </w:pPr>
       <w:r>
-        <w:t xml:space="preserve">In any case a geometry check file will be generated in the main directory and can be plotted using Python: </w:t>
+        <w:t xml:space="preserve">In any case a geometry check file will be generated in the main directory </w:t>
+      </w:r>
+      <w:r>
+        <w:t xml:space="preserve">(for default and specified inputs) </w:t>
+      </w:r>
+      <w:r>
+        <w:t xml:space="preserve">and can be plotted using Python: </w:t>
       </w:r>
       <w:r>
         <w:rPr>
@@ -7997,6 +8392,9 @@
       <w:r>
         <w:t>TrimSol.txt and Performance.txt: old leftovers from FW18 and older</w:t>
       </w:r>
+      <w:r>
+        <w:t xml:space="preserve"> and not maintained.</w:t>
+      </w:r>
     </w:p>
     <w:p>
       <w:pPr>
@@ -8099,6 +8497,24 @@
     <w:p>
       <w:pPr>
         <w:pStyle w:val="BodyText"/>
+        <w:numPr>
+          <w:ilvl w:val="1"/>
+          <w:numId w:val="8"/>
+        </w:numPr>
+        <w:rPr>
+          <w:rFonts w:hint="eastAsia"/>
+        </w:rPr>
+      </w:pPr>
+      <w:r>
+        <w:t>VoGen.txt: holds a summary of load coefficients</w:t>
+      </w:r>
+      <w:r>
+        <w:t xml:space="preserve"> of last run case. Used to interact with trim routine for moments in VoGen.</w:t>
+      </w:r>
+    </w:p>
+    <w:p>
+      <w:pPr>
+        <w:pStyle w:val="BodyText"/>
         <w:rPr>
           <w:rFonts w:hint="eastAsia"/>
         </w:rPr>
@@ -8175,6 +8591,7 @@
         </w:rPr>
       </w:pPr>
       <w:r>
+        <w:lastRenderedPageBreak/>
         <w:t xml:space="preserve">epsilon: incidence angle </w:t>
       </w:r>
     </w:p>
@@ -8188,15 +8605,6 @@
       <w:r>
         <w:t xml:space="preserve">psi: yaw angle </w:t>
       </w:r>
-    </w:p>
-    <w:bookmarkEnd w:id="0"/>
-    <w:p>
-      <w:pPr>
-        <w:pStyle w:val="BodyText"/>
-        <w:rPr>
-          <w:rFonts w:hint="eastAsia"/>
-        </w:rPr>
-      </w:pPr>
     </w:p>
     <w:sectPr>
       <w:headerReference w:type="default" r:id="rId10"/>
@@ -8455,7 +8863,7 @@
         <w:rFonts w:hint="eastAsia"/>
         <w:noProof/>
       </w:rPr>
-      <w:t>2021-01-25</w:t>
+      <w:t>2021-05-03</w:t>
     </w:r>
     <w:r>
       <w:rPr>
@@ -10716,7 +11124,7 @@
 </file>
 
 <file path=customXml/itemProps1.xml><?xml version="1.0" encoding="utf-8"?>
-<ds:datastoreItem xmlns:ds="http://schemas.openxmlformats.org/officeDocument/2006/customXml" ds:itemID="{F0EB7FBC-C48E-7444-8DB4-D624A9F73EEC}">
+<ds:datastoreItem xmlns:ds="http://schemas.openxmlformats.org/officeDocument/2006/customXml" ds:itemID="{5ECC8C9B-1020-6E4D-B1E3-E4AF7C97B7D5}">
   <ds:schemaRefs>
     <ds:schemaRef ds:uri="http://schemas.openxmlformats.org/officeDocument/2006/bibliography"/>
   </ds:schemaRefs>

</xml_diff>